<commit_message>
descripion project and rename descripion project 9 class
</commit_message>
<xml_diff>
--- a/Проект_10_класс.docx
+++ b/Проект_10_класс.docx
@@ -463,6 +463,7 @@
         <w:rPr>
           <w:noProof/>
           <w:color w:val="5B9BD5" w:themeColor="accent1"/>
+          <w:lang w:eastAsia="ru-RU"/>
         </w:rPr>
         <mc:AlternateContent>
           <mc:Choice Requires="wps">
@@ -535,6 +536,7 @@
                                 <w:dataBinding w:prefixMappings="xmlns:ns0='http://schemas.microsoft.com/office/2006/coverPageProps' " w:xpath="/ns0:CoverPageProperties[1]/ns0:CompanyAddress[1]" w:storeItemID="{55AF091B-3C7A-41E3-B477-F2FDAA23CFDA}"/>
                                 <w:text/>
                               </w:sdtPr>
+                              <w:sdtEndPr/>
                               <w:sdtContent>
                                 <w:r>
                                   <w:rPr>
@@ -613,6 +615,7 @@
                           <w:dataBinding w:prefixMappings="xmlns:ns0='http://schemas.microsoft.com/office/2006/coverPageProps' " w:xpath="/ns0:CoverPageProperties[1]/ns0:CompanyAddress[1]" w:storeItemID="{55AF091B-3C7A-41E3-B477-F2FDAA23CFDA}"/>
                           <w:text/>
                         </w:sdtPr>
+                        <w:sdtEndPr/>
                         <w:sdtContent>
                           <w:r>
                             <w:rPr>
@@ -670,6 +673,13 @@
     </w:p>
     <w:sdt>
       <w:sdtPr>
+        <w:rPr>
+          <w:rFonts w:asciiTheme="minorHAnsi" w:eastAsiaTheme="minorHAnsi" w:hAnsiTheme="minorHAnsi" w:cstheme="minorBidi"/>
+          <w:color w:val="auto"/>
+          <w:sz w:val="22"/>
+          <w:szCs w:val="22"/>
+          <w:lang w:eastAsia="en-US"/>
+        </w:rPr>
         <w:id w:val="1247310420"/>
         <w:docPartObj>
           <w:docPartGallery w:val="Table of Contents"/>
@@ -678,13 +688,11 @@
       </w:sdtPr>
       <w:sdtEndPr>
         <w:rPr>
-          <w:rFonts w:ascii="Times New Roman" w:eastAsiaTheme="minorHAnsi" w:hAnsi="Times New Roman" w:cs="Times New Roman"/>
+          <w:rFonts w:ascii="Times New Roman" w:hAnsi="Times New Roman" w:cs="Times New Roman"/>
           <w:b/>
           <w:bCs/>
-          <w:color w:val="auto"/>
-          <w:sz w:val="24"/>
-          <w:szCs w:val="24"/>
-          <w:lang w:eastAsia="en-US"/>
+          <w:sz w:val="24"/>
+          <w:szCs w:val="24"/>
         </w:rPr>
       </w:sdtEndPr>
       <w:sdtContent>
@@ -10578,6 +10586,192 @@
     </w:p>
     <w:p>
       <w:pPr>
+        <w:spacing w:after="0" w:line="240" w:lineRule="auto"/>
+        <w:ind w:firstLine="709"/>
+        <w:contextualSpacing/>
+        <w:rPr>
+          <w:rFonts w:ascii="Times New Roman" w:hAnsi="Times New Roman" w:cs="Times New Roman"/>
+          <w:sz w:val="24"/>
+          <w:szCs w:val="24"/>
+        </w:rPr>
+      </w:pPr>
+      <w:r>
+        <w:rPr>
+          <w:rFonts w:ascii="Times New Roman" w:hAnsi="Times New Roman" w:cs="Times New Roman"/>
+          <w:sz w:val="24"/>
+          <w:szCs w:val="24"/>
+        </w:rPr>
+        <w:t xml:space="preserve">Моё изделие это новая доработанное и улучшенная версия </w:t>
+      </w:r>
+      <w:r>
+        <w:rPr>
+          <w:rFonts w:ascii="Times New Roman" w:hAnsi="Times New Roman" w:cs="Times New Roman"/>
+          <w:sz w:val="24"/>
+          <w:szCs w:val="24"/>
+        </w:rPr>
+        <w:t xml:space="preserve">моего прошлогоднего проекта Рабочая лампа. В новой версии улучшения сделаны с упором на ПО и электронную начинку, поэтому предполагаю, что затраты будут не существенные, потому что написание обновления для микроконтроллера будет стоить только моим временем, а для электронной начинки, будут заказаны платы со скидкой и компоненты </w:t>
+      </w:r>
+      <w:r>
+        <w:rPr>
+          <w:rFonts w:ascii="Times New Roman" w:hAnsi="Times New Roman" w:cs="Times New Roman"/>
+          <w:sz w:val="24"/>
+          <w:szCs w:val="24"/>
+        </w:rPr>
+        <w:t xml:space="preserve">будут взяты с прошлой версии. </w:t>
+      </w:r>
+      <w:r>
+        <w:rPr>
+          <w:rFonts w:ascii="Times New Roman" w:hAnsi="Times New Roman" w:cs="Times New Roman"/>
+          <w:sz w:val="24"/>
+          <w:szCs w:val="24"/>
+        </w:rPr>
+        <w:t xml:space="preserve">Детали конструкции моей лампы будут тоже взяты с первой версии лампы, </w:t>
+      </w:r>
+      <w:r>
+        <w:rPr>
+          <w:rFonts w:ascii="Times New Roman" w:hAnsi="Times New Roman" w:cs="Times New Roman"/>
+          <w:sz w:val="24"/>
+          <w:szCs w:val="24"/>
+        </w:rPr>
+        <w:t xml:space="preserve">остаётся только предать им формы и обработать фрезером. </w:t>
+      </w:r>
+    </w:p>
+    <w:p>
+      <w:pPr>
+        <w:spacing w:after="0" w:line="240" w:lineRule="auto"/>
+        <w:ind w:firstLine="709"/>
+        <w:contextualSpacing/>
+        <w:rPr>
+          <w:rFonts w:ascii="Times New Roman" w:hAnsi="Times New Roman" w:cs="Times New Roman"/>
+          <w:sz w:val="24"/>
+          <w:szCs w:val="24"/>
+        </w:rPr>
+      </w:pPr>
+      <w:r>
+        <w:rPr>
+          <w:rFonts w:ascii="Times New Roman" w:hAnsi="Times New Roman" w:cs="Times New Roman"/>
+          <w:sz w:val="24"/>
+          <w:szCs w:val="24"/>
+        </w:rPr>
+        <w:t xml:space="preserve">Затраты составят на печатные платы и эл. Энергию. На сайте </w:t>
+      </w:r>
+      <w:r>
+        <w:rPr>
+          <w:rFonts w:ascii="Times New Roman" w:hAnsi="Times New Roman" w:cs="Times New Roman"/>
+          <w:sz w:val="24"/>
+          <w:szCs w:val="24"/>
+          <w:lang w:val="en-US"/>
+        </w:rPr>
+        <w:t>jlcpcb</w:t>
+      </w:r>
+      <w:r>
+        <w:rPr>
+          <w:rFonts w:ascii="Times New Roman" w:hAnsi="Times New Roman" w:cs="Times New Roman"/>
+          <w:sz w:val="24"/>
+          <w:szCs w:val="24"/>
+        </w:rPr>
+        <w:t xml:space="preserve"> где я буду заказывать печатные платы, говориться, что печатные платы размерами до 100</w:t>
+      </w:r>
+      <w:r>
+        <w:rPr>
+          <w:rFonts w:ascii="Times New Roman" w:hAnsi="Times New Roman" w:cs="Times New Roman"/>
+          <w:sz w:val="24"/>
+          <w:szCs w:val="24"/>
+        </w:rPr>
+        <w:t>х100 мм любой сложности будут стоить 2</w:t>
+      </w:r>
+      <w:r>
+        <w:rPr>
+          <w:rFonts w:ascii="Times New Roman" w:hAnsi="Times New Roman" w:cs="Times New Roman"/>
+          <w:sz w:val="24"/>
+          <w:szCs w:val="24"/>
+        </w:rPr>
+        <w:t>$</w:t>
+      </w:r>
+      <w:r>
+        <w:rPr>
+          <w:rFonts w:ascii="Times New Roman" w:hAnsi="Times New Roman" w:cs="Times New Roman"/>
+          <w:sz w:val="24"/>
+          <w:szCs w:val="24"/>
+        </w:rPr>
+        <w:t xml:space="preserve">. </w:t>
+      </w:r>
+    </w:p>
+    <w:p>
+      <w:pPr>
+        <w:spacing w:after="0" w:line="240" w:lineRule="auto"/>
+        <w:ind w:firstLine="709"/>
+        <w:contextualSpacing/>
+        <w:rPr>
+          <w:rFonts w:ascii="Times New Roman" w:hAnsi="Times New Roman" w:cs="Times New Roman"/>
+          <w:sz w:val="24"/>
+          <w:szCs w:val="24"/>
+        </w:rPr>
+      </w:pPr>
+      <w:r>
+        <w:rPr>
+          <w:rFonts w:ascii="Times New Roman" w:hAnsi="Times New Roman" w:cs="Times New Roman"/>
+          <w:sz w:val="24"/>
+          <w:szCs w:val="24"/>
+        </w:rPr>
+        <w:t xml:space="preserve">Могу предположить, что улучшение моей лампы обойдётся мне не больше 500 рублей, включая доставку, стоимость печатных плат и эл. Энергии. </w:t>
+      </w:r>
+    </w:p>
+    <w:p>
+      <w:pPr>
+        <w:rPr>
+          <w:rFonts w:ascii="Times New Roman" w:hAnsi="Times New Roman" w:cs="Times New Roman"/>
+          <w:sz w:val="24"/>
+          <w:szCs w:val="24"/>
+        </w:rPr>
+      </w:pPr>
+      <w:r>
+        <w:rPr>
+          <w:rFonts w:ascii="Times New Roman" w:hAnsi="Times New Roman" w:cs="Times New Roman"/>
+          <w:sz w:val="24"/>
+          <w:szCs w:val="24"/>
+        </w:rPr>
+        <w:br w:type="page"/>
+      </w:r>
+    </w:p>
+    <w:p>
+      <w:pPr>
+        <w:pStyle w:val="a7"/>
+        <w:numPr>
+          <w:ilvl w:val="0"/>
+          <w:numId w:val="10"/>
+        </w:numPr>
+        <w:jc w:val="center"/>
+        <w:outlineLvl w:val="0"/>
+        <w:rPr>
+          <w:rFonts w:ascii="Times New Roman" w:hAnsi="Times New Roman" w:cs="Times New Roman"/>
+          <w:b/>
+          <w:sz w:val="32"/>
+          <w:szCs w:val="24"/>
+        </w:rPr>
+      </w:pPr>
+      <w:r>
+        <w:rPr>
+          <w:rFonts w:ascii="Times New Roman" w:hAnsi="Times New Roman" w:cs="Times New Roman"/>
+          <w:b/>
+          <w:sz w:val="32"/>
+          <w:szCs w:val="24"/>
+        </w:rPr>
+        <w:lastRenderedPageBreak/>
+        <w:t xml:space="preserve">  </w:t>
+      </w:r>
+      <w:r>
+        <w:rPr>
+          <w:rFonts w:ascii="Times New Roman" w:hAnsi="Times New Roman" w:cs="Times New Roman"/>
+          <w:b/>
+          <w:sz w:val="32"/>
+          <w:szCs w:val="24"/>
+        </w:rPr>
+        <w:t>Этап проектирования</w:t>
+      </w:r>
+    </w:p>
+    <w:p>
+      <w:pPr>
         <w:spacing w:before="240" w:after="0" w:line="240" w:lineRule="auto"/>
         <w:rPr>
           <w:rFonts w:ascii="Times New Roman" w:hAnsi="Times New Roman" w:cs="Times New Roman"/>
@@ -10585,60 +10779,8 @@
           <w:szCs w:val="24"/>
         </w:rPr>
       </w:pPr>
-      <w:r>
-        <w:rPr>
-          <w:rFonts w:ascii="Times New Roman" w:hAnsi="Times New Roman" w:cs="Times New Roman"/>
-          <w:sz w:val="24"/>
-          <w:szCs w:val="24"/>
-        </w:rPr>
-        <w:t xml:space="preserve">Моё изделие это новая доработанное и улучшенная версия </w:t>
-      </w:r>
-      <w:r>
-        <w:rPr>
-          <w:rFonts w:ascii="Times New Roman" w:hAnsi="Times New Roman" w:cs="Times New Roman"/>
-          <w:sz w:val="24"/>
-          <w:szCs w:val="24"/>
-        </w:rPr>
-        <w:t>мое</w:t>
-      </w:r>
       <w:bookmarkStart w:id="5" w:name="_GoBack"/>
       <w:bookmarkEnd w:id="5"/>
-      <w:r>
-        <w:rPr>
-          <w:rFonts w:ascii="Times New Roman" w:hAnsi="Times New Roman" w:cs="Times New Roman"/>
-          <w:sz w:val="24"/>
-          <w:szCs w:val="24"/>
-        </w:rPr>
-        <w:t xml:space="preserve">й Рабочей лампы </w:t>
-      </w:r>
-    </w:p>
-    <w:p>
-      <w:pPr>
-        <w:pStyle w:val="a7"/>
-        <w:spacing w:before="240" w:after="0" w:line="240" w:lineRule="auto"/>
-        <w:ind w:left="1080"/>
-        <w:rPr>
-          <w:rFonts w:ascii="Times New Roman" w:hAnsi="Times New Roman" w:cs="Times New Roman"/>
-          <w:sz w:val="24"/>
-          <w:szCs w:val="24"/>
-        </w:rPr>
-      </w:pPr>
-      <w:r>
-        <w:rPr>
-          <w:rFonts w:ascii="Times New Roman" w:hAnsi="Times New Roman" w:cs="Times New Roman"/>
-          <w:sz w:val="24"/>
-          <w:szCs w:val="24"/>
-        </w:rPr>
-        <w:t xml:space="preserve">Затраты на платы, </w:t>
-      </w:r>
-      <w:r>
-        <w:rPr>
-          <w:rFonts w:ascii="Times New Roman" w:hAnsi="Times New Roman" w:cs="Times New Roman"/>
-          <w:sz w:val="24"/>
-          <w:szCs w:val="24"/>
-        </w:rPr>
-        <w:t>компоненты, Эл.для фрезера и компьютера</w:t>
-      </w:r>
     </w:p>
     <w:sectPr>
       <w:pgSz w:w="11906" w:h="16838"/>
@@ -11401,6 +11543,129 @@
     </w:lvl>
   </w:abstractNum>
   <w:abstractNum w:abstractNumId="6" w15:restartNumberingAfterBreak="0">
+    <w:nsid w:val="526A7C9B"/>
+    <w:multiLevelType w:val="multilevel"/>
+    <w:tmpl w:val="F86CCE3E"/>
+    <w:lvl w:ilvl="0">
+      <w:start w:val="1"/>
+      <w:numFmt w:val="decimal"/>
+      <w:lvlText w:val="%1."/>
+      <w:lvlJc w:val="left"/>
+      <w:pPr>
+        <w:ind w:left="720" w:hanging="360"/>
+      </w:pPr>
+      <w:rPr>
+        <w:rFonts w:hint="default"/>
+      </w:rPr>
+    </w:lvl>
+    <w:lvl w:ilvl="1">
+      <w:start w:val="1"/>
+      <w:numFmt w:val="decimal"/>
+      <w:isLgl/>
+      <w:lvlText w:val="%1.%2."/>
+      <w:lvlJc w:val="left"/>
+      <w:pPr>
+        <w:ind w:left="1080" w:hanging="720"/>
+      </w:pPr>
+      <w:rPr>
+        <w:rFonts w:hint="default"/>
+        <w:sz w:val="28"/>
+        <w:szCs w:val="28"/>
+      </w:rPr>
+    </w:lvl>
+    <w:lvl w:ilvl="2">
+      <w:start w:val="1"/>
+      <w:numFmt w:val="decimal"/>
+      <w:isLgl/>
+      <w:lvlText w:val="%1.%2.%3."/>
+      <w:lvlJc w:val="left"/>
+      <w:pPr>
+        <w:ind w:left="1080" w:hanging="720"/>
+      </w:pPr>
+      <w:rPr>
+        <w:rFonts w:hint="default"/>
+      </w:rPr>
+    </w:lvl>
+    <w:lvl w:ilvl="3">
+      <w:start w:val="1"/>
+      <w:numFmt w:val="decimal"/>
+      <w:isLgl/>
+      <w:lvlText w:val="%1.%2.%3.%4."/>
+      <w:lvlJc w:val="left"/>
+      <w:pPr>
+        <w:ind w:left="1440" w:hanging="1080"/>
+      </w:pPr>
+      <w:rPr>
+        <w:rFonts w:hint="default"/>
+      </w:rPr>
+    </w:lvl>
+    <w:lvl w:ilvl="4">
+      <w:start w:val="1"/>
+      <w:numFmt w:val="decimal"/>
+      <w:isLgl/>
+      <w:lvlText w:val="%1.%2.%3.%4.%5."/>
+      <w:lvlJc w:val="left"/>
+      <w:pPr>
+        <w:ind w:left="1800" w:hanging="1440"/>
+      </w:pPr>
+      <w:rPr>
+        <w:rFonts w:hint="default"/>
+      </w:rPr>
+    </w:lvl>
+    <w:lvl w:ilvl="5">
+      <w:start w:val="1"/>
+      <w:numFmt w:val="decimal"/>
+      <w:isLgl/>
+      <w:lvlText w:val="%1.%2.%3.%4.%5.%6."/>
+      <w:lvlJc w:val="left"/>
+      <w:pPr>
+        <w:ind w:left="1800" w:hanging="1440"/>
+      </w:pPr>
+      <w:rPr>
+        <w:rFonts w:hint="default"/>
+      </w:rPr>
+    </w:lvl>
+    <w:lvl w:ilvl="6">
+      <w:start w:val="1"/>
+      <w:numFmt w:val="decimal"/>
+      <w:isLgl/>
+      <w:lvlText w:val="%1.%2.%3.%4.%5.%6.%7."/>
+      <w:lvlJc w:val="left"/>
+      <w:pPr>
+        <w:ind w:left="2160" w:hanging="1800"/>
+      </w:pPr>
+      <w:rPr>
+        <w:rFonts w:hint="default"/>
+      </w:rPr>
+    </w:lvl>
+    <w:lvl w:ilvl="7">
+      <w:start w:val="1"/>
+      <w:numFmt w:val="decimal"/>
+      <w:isLgl/>
+      <w:lvlText w:val="%1.%2.%3.%4.%5.%6.%7.%8."/>
+      <w:lvlJc w:val="left"/>
+      <w:pPr>
+        <w:ind w:left="2520" w:hanging="2160"/>
+      </w:pPr>
+      <w:rPr>
+        <w:rFonts w:hint="default"/>
+      </w:rPr>
+    </w:lvl>
+    <w:lvl w:ilvl="8">
+      <w:start w:val="1"/>
+      <w:numFmt w:val="decimal"/>
+      <w:isLgl/>
+      <w:lvlText w:val="%1.%2.%3.%4.%5.%6.%7.%8.%9."/>
+      <w:lvlJc w:val="left"/>
+      <w:pPr>
+        <w:ind w:left="2520" w:hanging="2160"/>
+      </w:pPr>
+      <w:rPr>
+        <w:rFonts w:hint="default"/>
+      </w:rPr>
+    </w:lvl>
+  </w:abstractNum>
+  <w:abstractNum w:abstractNumId="7" w15:restartNumberingAfterBreak="0">
     <w:nsid w:val="57F76F20"/>
     <w:multiLevelType w:val="hybridMultilevel"/>
     <w:tmpl w:val="13ACED0E"/>
@@ -11513,7 +11778,7 @@
       </w:rPr>
     </w:lvl>
   </w:abstractNum>
-  <w:abstractNum w:abstractNumId="7" w15:restartNumberingAfterBreak="0">
+  <w:abstractNum w:abstractNumId="8" w15:restartNumberingAfterBreak="0">
     <w:nsid w:val="76416F79"/>
     <w:multiLevelType w:val="multilevel"/>
     <w:tmpl w:val="6D52806A"/>
@@ -11662,7 +11927,7 @@
       </w:rPr>
     </w:lvl>
   </w:abstractNum>
-  <w:abstractNum w:abstractNumId="8" w15:restartNumberingAfterBreak="0">
+  <w:abstractNum w:abstractNumId="9" w15:restartNumberingAfterBreak="0">
     <w:nsid w:val="798548A9"/>
     <w:multiLevelType w:val="hybridMultilevel"/>
     <w:tmpl w:val="73866D60"/>
@@ -11788,19 +12053,22 @@
     <w:abstractNumId w:val="3"/>
   </w:num>
   <w:num w:numId="5">
+    <w:abstractNumId w:val="9"/>
+  </w:num>
+  <w:num w:numId="6">
     <w:abstractNumId w:val="8"/>
   </w:num>
-  <w:num w:numId="6">
+  <w:num w:numId="7">
     <w:abstractNumId w:val="7"/>
-  </w:num>
-  <w:num w:numId="7">
-    <w:abstractNumId w:val="6"/>
   </w:num>
   <w:num w:numId="8">
     <w:abstractNumId w:val="1"/>
   </w:num>
   <w:num w:numId="9">
     <w:abstractNumId w:val="2"/>
+  </w:num>
+  <w:num w:numId="10">
+    <w:abstractNumId w:val="6"/>
   </w:num>
 </w:numbering>
 </file>
@@ -12573,556 +12841,6 @@
 </w:styles>
 </file>
 
-<file path=word/glossary/document.xml><?xml version="1.0" encoding="utf-8"?>
-<w:glossaryDocument xmlns:wpc="http://schemas.microsoft.com/office/word/2010/wordprocessingCanvas" xmlns:mc="http://schemas.openxmlformats.org/markup-compatibility/2006" xmlns:o="urn:schemas-microsoft-com:office:office" xmlns:r="http://schemas.openxmlformats.org/officeDocument/2006/relationships" xmlns:m="http://schemas.openxmlformats.org/officeDocument/2006/math" xmlns:v="urn:schemas-microsoft-com:vml" xmlns:wp14="http://schemas.microsoft.com/office/word/2010/wordprocessingDrawing" xmlns:wp="http://schemas.openxmlformats.org/drawingml/2006/wordprocessingDrawing" xmlns:w10="urn:schemas-microsoft-com:office:word" xmlns:w="http://schemas.openxmlformats.org/wordprocessingml/2006/main" xmlns:w14="http://schemas.microsoft.com/office/word/2010/wordml" xmlns:w15="http://schemas.microsoft.com/office/word/2012/wordml" xmlns:wpg="http://schemas.microsoft.com/office/word/2010/wordprocessingGroup" xmlns:wpi="http://schemas.microsoft.com/office/word/2010/wordprocessingInk" xmlns:wne="http://schemas.microsoft.com/office/word/2006/wordml" xmlns:wps="http://schemas.microsoft.com/office/word/2010/wordprocessingShape" mc:Ignorable="w14 w15 wp14"/>
-</file>
-
-<file path=word/glossary/fontTable.xml><?xml version="1.0" encoding="utf-8"?>
-<w:fonts xmlns:mc="http://schemas.openxmlformats.org/markup-compatibility/2006" xmlns:r="http://schemas.openxmlformats.org/officeDocument/2006/relationships" xmlns:w="http://schemas.openxmlformats.org/wordprocessingml/2006/main" xmlns:w14="http://schemas.microsoft.com/office/word/2010/wordml" xmlns:w15="http://schemas.microsoft.com/office/word/2012/wordml" mc:Ignorable="w14 w15">
-  <w:font w:name="Symbol">
-    <w:panose1 w:val="05050102010706020507"/>
-    <w:charset w:val="02"/>
-    <w:family w:val="roman"/>
-    <w:pitch w:val="variable"/>
-    <w:sig w:usb0="00000000" w:usb1="10000000" w:usb2="00000000" w:usb3="00000000" w:csb0="80000000" w:csb1="00000000"/>
-  </w:font>
-  <w:font w:name="Times New Roman">
-    <w:panose1 w:val="02020603050405020304"/>
-    <w:charset w:val="CC"/>
-    <w:family w:val="roman"/>
-    <w:pitch w:val="variable"/>
-    <w:sig w:usb0="E0002EFF" w:usb1="C000785B" w:usb2="00000009" w:usb3="00000000" w:csb0="000001FF" w:csb1="00000000"/>
-  </w:font>
-  <w:font w:name="Wingdings">
-    <w:panose1 w:val="05000000000000000000"/>
-    <w:charset w:val="02"/>
-    <w:family w:val="auto"/>
-    <w:pitch w:val="variable"/>
-    <w:sig w:usb0="00000000" w:usb1="10000000" w:usb2="00000000" w:usb3="00000000" w:csb0="80000000" w:csb1="00000000"/>
-  </w:font>
-  <w:font w:name="Courier New">
-    <w:panose1 w:val="02070309020205020404"/>
-    <w:charset w:val="CC"/>
-    <w:family w:val="modern"/>
-    <w:pitch w:val="fixed"/>
-    <w:sig w:usb0="E0002EFF" w:usb1="C0007843" w:usb2="00000009" w:usb3="00000000" w:csb0="000001FF" w:csb1="00000000"/>
-  </w:font>
-  <w:font w:name="Calibri">
-    <w:panose1 w:val="020F0502020204030204"/>
-    <w:charset w:val="CC"/>
-    <w:family w:val="swiss"/>
-    <w:pitch w:val="variable"/>
-    <w:sig w:usb0="E4002EFF" w:usb1="C000247B" w:usb2="00000009" w:usb3="00000000" w:csb0="000001FF" w:csb1="00000000"/>
-  </w:font>
-  <w:font w:name="Calibri Light">
-    <w:panose1 w:val="020F0302020204030204"/>
-    <w:charset w:val="CC"/>
-    <w:family w:val="swiss"/>
-    <w:pitch w:val="variable"/>
-    <w:sig w:usb0="E4002EFF" w:usb1="C000247B" w:usb2="00000009" w:usb3="00000000" w:csb0="000001FF" w:csb1="00000000"/>
-  </w:font>
-  <w:font w:name="Book Antiqua">
-    <w:panose1 w:val="02040602050305030304"/>
-    <w:charset w:val="CC"/>
-    <w:family w:val="roman"/>
-    <w:pitch w:val="variable"/>
-    <w:sig w:usb0="00000287" w:usb1="00000000" w:usb2="00000000" w:usb3="00000000" w:csb0="0000009F" w:csb1="00000000"/>
-  </w:font>
-  <w:font w:name="Verdana">
-    <w:panose1 w:val="020B0604030504040204"/>
-    <w:charset w:val="CC"/>
-    <w:family w:val="swiss"/>
-    <w:pitch w:val="variable"/>
-    <w:sig w:usb0="A00006FF" w:usb1="4000205B" w:usb2="00000010" w:usb3="00000000" w:csb0="0000019F" w:csb1="00000000"/>
-  </w:font>
-  <w:font w:name="Segoe UI">
-    <w:panose1 w:val="020B0502040204020203"/>
-    <w:charset w:val="CC"/>
-    <w:family w:val="swiss"/>
-    <w:pitch w:val="variable"/>
-    <w:sig w:usb0="E4002EFF" w:usb1="C000E47F" w:usb2="00000009" w:usb3="00000000" w:csb0="000001FF" w:csb1="00000000"/>
-  </w:font>
-</w:fonts>
-</file>
-
-<file path=word/glossary/settings.xml><?xml version="1.0" encoding="utf-8"?>
-<w:settings xmlns:mc="http://schemas.openxmlformats.org/markup-compatibility/2006" xmlns:o="urn:schemas-microsoft-com:office:office" xmlns:r="http://schemas.openxmlformats.org/officeDocument/2006/relationships" xmlns:m="http://schemas.openxmlformats.org/officeDocument/2006/math" xmlns:v="urn:schemas-microsoft-com:vml" xmlns:w10="urn:schemas-microsoft-com:office:word" xmlns:w="http://schemas.openxmlformats.org/wordprocessingml/2006/main" xmlns:w14="http://schemas.microsoft.com/office/word/2010/wordml" xmlns:w15="http://schemas.microsoft.com/office/word/2012/wordml" xmlns:sl="http://schemas.openxmlformats.org/schemaLibrary/2006/main" mc:Ignorable="w14 w15">
-  <w:view w:val="normal"/>
-  <w:defaultTabStop w:val="708"/>
-  <w:characterSpacingControl w:val="doNotCompress"/>
-  <w:compat>
-    <w:useFELayout/>
-    <w:compatSetting w:name="compatibilityMode" w:uri="http://schemas.microsoft.com/office/word" w:val="15"/>
-    <w:compatSetting w:name="overrideTableStyleFontSizeAndJustification" w:uri="http://schemas.microsoft.com/office/word" w:val="1"/>
-    <w:compatSetting w:name="enableOpenTypeFeatures" w:uri="http://schemas.microsoft.com/office/word" w:val="1"/>
-    <w:compatSetting w:name="doNotFlipMirrorIndents" w:uri="http://schemas.microsoft.com/office/word" w:val="1"/>
-    <w:compatSetting w:name="differentiateMultirowTableHeaders" w:uri="http://schemas.microsoft.com/office/word" w:val="1"/>
-  </w:compat>
-  <w:rsids>
-    <w:rsidRoot w:val="007F5CAD"/>
-    <w:rsid w:val="007E2BA8"/>
-    <w:rsid w:val="007F5CAD"/>
-  </w:rsids>
-  <m:mathPr>
-    <m:mathFont m:val="Cambria Math"/>
-    <m:brkBin m:val="before"/>
-    <m:brkBinSub m:val="--"/>
-    <m:smallFrac m:val="0"/>
-    <m:dispDef/>
-    <m:lMargin m:val="0"/>
-    <m:rMargin m:val="0"/>
-    <m:defJc m:val="centerGroup"/>
-    <m:wrapIndent m:val="1440"/>
-    <m:intLim m:val="subSup"/>
-    <m:naryLim m:val="undOvr"/>
-  </m:mathPr>
-  <w:themeFontLang w:val="ru-RU"/>
-  <w:clrSchemeMapping w:bg1="light1" w:t1="dark1" w:bg2="light2" w:t2="dark2" w:accent1="accent1" w:accent2="accent2" w:accent3="accent3" w:accent4="accent4" w:accent5="accent5" w:accent6="accent6" w:hyperlink="hyperlink" w:followedHyperlink="followedHyperlink"/>
-  <w:decimalSymbol w:val=","/>
-  <w:listSeparator w:val=";"/>
-  <w15:chartTrackingRefBased/>
-</w:settings>
-</file>
-
-<file path=word/glossary/styles.xml><?xml version="1.0" encoding="utf-8"?>
-<w:styles xmlns:mc="http://schemas.openxmlformats.org/markup-compatibility/2006" xmlns:r="http://schemas.openxmlformats.org/officeDocument/2006/relationships" xmlns:w="http://schemas.openxmlformats.org/wordprocessingml/2006/main" xmlns:w14="http://schemas.microsoft.com/office/word/2010/wordml" xmlns:w15="http://schemas.microsoft.com/office/word/2012/wordml" mc:Ignorable="w14 w15">
-  <w:docDefaults>
-    <w:rPrDefault>
-      <w:rPr>
-        <w:rFonts w:asciiTheme="minorHAnsi" w:eastAsiaTheme="minorEastAsia" w:hAnsiTheme="minorHAnsi" w:cstheme="minorBidi"/>
-        <w:sz w:val="22"/>
-        <w:szCs w:val="22"/>
-        <w:lang w:val="ru-RU" w:eastAsia="ru-RU" w:bidi="ar-SA"/>
-      </w:rPr>
-    </w:rPrDefault>
-    <w:pPrDefault>
-      <w:pPr>
-        <w:spacing w:after="160" w:line="259" w:lineRule="auto"/>
-      </w:pPr>
-    </w:pPrDefault>
-  </w:docDefaults>
-  <w:latentStyles w:defLockedState="0" w:defUIPriority="99" w:defSemiHidden="0" w:defUnhideWhenUsed="0" w:defQFormat="0" w:count="371">
-    <w:lsdException w:name="Normal" w:uiPriority="0" w:qFormat="1"/>
-    <w:lsdException w:name="heading 1" w:uiPriority="9" w:qFormat="1"/>
-    <w:lsdException w:name="heading 2" w:semiHidden="1" w:uiPriority="9" w:unhideWhenUsed="1" w:qFormat="1"/>
-    <w:lsdException w:name="heading 3" w:semiHidden="1" w:uiPriority="9" w:unhideWhenUsed="1" w:qFormat="1"/>
-    <w:lsdException w:name="heading 4" w:semiHidden="1" w:uiPriority="9" w:unhideWhenUsed="1" w:qFormat="1"/>
-    <w:lsdException w:name="heading 5" w:semiHidden="1" w:uiPriority="9" w:unhideWhenUsed="1" w:qFormat="1"/>
-    <w:lsdException w:name="heading 6" w:semiHidden="1" w:uiPriority="9" w:unhideWhenUsed="1" w:qFormat="1"/>
-    <w:lsdException w:name="heading 7" w:semiHidden="1" w:uiPriority="9" w:unhideWhenUsed="1" w:qFormat="1"/>
-    <w:lsdException w:name="heading 8" w:semiHidden="1" w:uiPriority="9" w:unhideWhenUsed="1" w:qFormat="1"/>
-    <w:lsdException w:name="heading 9" w:semiHidden="1" w:uiPriority="9" w:unhideWhenUsed="1" w:qFormat="1"/>
-    <w:lsdException w:name="index 1" w:semiHidden="1" w:unhideWhenUsed="1"/>
-    <w:lsdException w:name="index 2" w:semiHidden="1" w:unhideWhenUsed="1"/>
-    <w:lsdException w:name="index 3" w:semiHidden="1" w:unhideWhenUsed="1"/>
-    <w:lsdException w:name="index 4" w:semiHidden="1" w:unhideWhenUsed="1"/>
-    <w:lsdException w:name="index 5" w:semiHidden="1" w:unhideWhenUsed="1"/>
-    <w:lsdException w:name="index 6" w:semiHidden="1" w:unhideWhenUsed="1"/>
-    <w:lsdException w:name="index 7" w:semiHidden="1" w:unhideWhenUsed="1"/>
-    <w:lsdException w:name="index 8" w:semiHidden="1" w:unhideWhenUsed="1"/>
-    <w:lsdException w:name="index 9" w:semiHidden="1" w:unhideWhenUsed="1"/>
-    <w:lsdException w:name="toc 1" w:semiHidden="1" w:uiPriority="39" w:unhideWhenUsed="1"/>
-    <w:lsdException w:name="toc 2" w:semiHidden="1" w:uiPriority="39" w:unhideWhenUsed="1"/>
-    <w:lsdException w:name="toc 3" w:semiHidden="1" w:uiPriority="39" w:unhideWhenUsed="1"/>
-    <w:lsdException w:name="toc 4" w:semiHidden="1" w:uiPriority="39" w:unhideWhenUsed="1"/>
-    <w:lsdException w:name="toc 5" w:semiHidden="1" w:uiPriority="39" w:unhideWhenUsed="1"/>
-    <w:lsdException w:name="toc 6" w:semiHidden="1" w:uiPriority="39" w:unhideWhenUsed="1"/>
-    <w:lsdException w:name="toc 7" w:semiHidden="1" w:uiPriority="39" w:unhideWhenUsed="1"/>
-    <w:lsdException w:name="toc 8" w:semiHidden="1" w:uiPriority="39" w:unhideWhenUsed="1"/>
-    <w:lsdException w:name="toc 9" w:semiHidden="1" w:uiPriority="39" w:unhideWhenUsed="1"/>
-    <w:lsdException w:name="Normal Indent" w:semiHidden="1" w:unhideWhenUsed="1"/>
-    <w:lsdException w:name="footnote text" w:semiHidden="1" w:unhideWhenUsed="1"/>
-    <w:lsdException w:name="annotation text" w:semiHidden="1" w:unhideWhenUsed="1"/>
-    <w:lsdException w:name="header" w:semiHidden="1" w:unhideWhenUsed="1"/>
-    <w:lsdException w:name="footer" w:semiHidden="1" w:unhideWhenUsed="1"/>
-    <w:lsdException w:name="index heading" w:semiHidden="1" w:unhideWhenUsed="1"/>
-    <w:lsdException w:name="caption" w:semiHidden="1" w:uiPriority="35" w:unhideWhenUsed="1" w:qFormat="1"/>
-    <w:lsdException w:name="table of figures" w:semiHidden="1" w:unhideWhenUsed="1"/>
-    <w:lsdException w:name="envelope address" w:semiHidden="1" w:unhideWhenUsed="1"/>
-    <w:lsdException w:name="envelope return" w:semiHidden="1" w:unhideWhenUsed="1"/>
-    <w:lsdException w:name="footnote reference" w:semiHidden="1" w:unhideWhenUsed="1"/>
-    <w:lsdException w:name="annotation reference" w:semiHidden="1" w:unhideWhenUsed="1"/>
-    <w:lsdException w:name="line number" w:semiHidden="1" w:unhideWhenUsed="1"/>
-    <w:lsdException w:name="page number" w:semiHidden="1" w:unhideWhenUsed="1"/>
-    <w:lsdException w:name="endnote reference" w:semiHidden="1" w:unhideWhenUsed="1"/>
-    <w:lsdException w:name="endnote text" w:semiHidden="1" w:unhideWhenUsed="1"/>
-    <w:lsdException w:name="table of authorities" w:semiHidden="1" w:unhideWhenUsed="1"/>
-    <w:lsdException w:name="macro" w:semiHidden="1" w:unhideWhenUsed="1"/>
-    <w:lsdException w:name="toa heading" w:semiHidden="1" w:unhideWhenUsed="1"/>
-    <w:lsdException w:name="List" w:semiHidden="1" w:unhideWhenUsed="1"/>
-    <w:lsdException w:name="List Bullet" w:semiHidden="1" w:unhideWhenUsed="1"/>
-    <w:lsdException w:name="List Number" w:semiHidden="1" w:unhideWhenUsed="1"/>
-    <w:lsdException w:name="List 2" w:semiHidden="1" w:unhideWhenUsed="1"/>
-    <w:lsdException w:name="List 3" w:semiHidden="1" w:unhideWhenUsed="1"/>
-    <w:lsdException w:name="List 4" w:semiHidden="1" w:unhideWhenUsed="1"/>
-    <w:lsdException w:name="List 5" w:semiHidden="1" w:unhideWhenUsed="1"/>
-    <w:lsdException w:name="List Bullet 2" w:semiHidden="1" w:unhideWhenUsed="1"/>
-    <w:lsdException w:name="List Bullet 3" w:semiHidden="1" w:unhideWhenUsed="1"/>
-    <w:lsdException w:name="List Bullet 4" w:semiHidden="1" w:unhideWhenUsed="1"/>
-    <w:lsdException w:name="List Bullet 5" w:semiHidden="1" w:unhideWhenUsed="1"/>
-    <w:lsdException w:name="List Number 2" w:semiHidden="1" w:unhideWhenUsed="1"/>
-    <w:lsdException w:name="List Number 3" w:semiHidden="1" w:unhideWhenUsed="1"/>
-    <w:lsdException w:name="List Number 4" w:semiHidden="1" w:unhideWhenUsed="1"/>
-    <w:lsdException w:name="List Number 5" w:semiHidden="1" w:unhideWhenUsed="1"/>
-    <w:lsdException w:name="Title" w:uiPriority="10" w:qFormat="1"/>
-    <w:lsdException w:name="Closing" w:semiHidden="1" w:unhideWhenUsed="1"/>
-    <w:lsdException w:name="Signature" w:semiHidden="1" w:unhideWhenUsed="1"/>
-    <w:lsdException w:name="Default Paragraph Font" w:semiHidden="1" w:uiPriority="1" w:unhideWhenUsed="1"/>
-    <w:lsdException w:name="Body Text" w:semiHidden="1" w:unhideWhenUsed="1"/>
-    <w:lsdException w:name="Body Text Indent" w:semiHidden="1" w:unhideWhenUsed="1"/>
-    <w:lsdException w:name="List Continue" w:semiHidden="1" w:unhideWhenUsed="1"/>
-    <w:lsdException w:name="List Continue 2" w:semiHidden="1" w:unhideWhenUsed="1"/>
-    <w:lsdException w:name="List Continue 3" w:semiHidden="1" w:unhideWhenUsed="1"/>
-    <w:lsdException w:name="List Continue 4" w:semiHidden="1" w:unhideWhenUsed="1"/>
-    <w:lsdException w:name="List Continue 5" w:semiHidden="1" w:unhideWhenUsed="1"/>
-    <w:lsdException w:name="Message Header" w:semiHidden="1" w:unhideWhenUsed="1"/>
-    <w:lsdException w:name="Subtitle" w:uiPriority="11" w:qFormat="1"/>
-    <w:lsdException w:name="Salutation" w:semiHidden="1" w:unhideWhenUsed="1"/>
-    <w:lsdException w:name="Date" w:semiHidden="1" w:unhideWhenUsed="1"/>
-    <w:lsdException w:name="Body Text First Indent" w:semiHidden="1" w:unhideWhenUsed="1"/>
-    <w:lsdException w:name="Body Text First Indent 2" w:semiHidden="1" w:unhideWhenUsed="1"/>
-    <w:lsdException w:name="Note Heading" w:semiHidden="1" w:unhideWhenUsed="1"/>
-    <w:lsdException w:name="Body Text 2" w:semiHidden="1" w:unhideWhenUsed="1"/>
-    <w:lsdException w:name="Body Text 3" w:semiHidden="1" w:unhideWhenUsed="1"/>
-    <w:lsdException w:name="Body Text Indent 2" w:semiHidden="1" w:unhideWhenUsed="1"/>
-    <w:lsdException w:name="Body Text Indent 3" w:semiHidden="1" w:unhideWhenUsed="1"/>
-    <w:lsdException w:name="Block Text" w:semiHidden="1" w:unhideWhenUsed="1"/>
-    <w:lsdException w:name="Hyperlink" w:semiHidden="1" w:unhideWhenUsed="1"/>
-    <w:lsdException w:name="FollowedHyperlink" w:semiHidden="1" w:unhideWhenUsed="1"/>
-    <w:lsdException w:name="Strong" w:uiPriority="22" w:qFormat="1"/>
-    <w:lsdException w:name="Emphasis" w:uiPriority="20" w:qFormat="1"/>
-    <w:lsdException w:name="Document Map" w:semiHidden="1" w:unhideWhenUsed="1"/>
-    <w:lsdException w:name="Plain Text" w:semiHidden="1" w:unhideWhenUsed="1"/>
-    <w:lsdException w:name="E-mail Signature" w:semiHidden="1" w:unhideWhenUsed="1"/>
-    <w:lsdException w:name="HTML Top of Form" w:semiHidden="1" w:unhideWhenUsed="1"/>
-    <w:lsdException w:name="HTML Bottom of Form" w:semiHidden="1" w:unhideWhenUsed="1"/>
-    <w:lsdException w:name="Normal (Web)" w:semiHidden="1" w:unhideWhenUsed="1"/>
-    <w:lsdException w:name="HTML Acronym" w:semiHidden="1" w:unhideWhenUsed="1"/>
-    <w:lsdException w:name="HTML Address" w:semiHidden="1" w:unhideWhenUsed="1"/>
-    <w:lsdException w:name="HTML Cite" w:semiHidden="1" w:unhideWhenUsed="1"/>
-    <w:lsdException w:name="HTML Code" w:semiHidden="1" w:unhideWhenUsed="1"/>
-    <w:lsdException w:name="HTML Definition" w:semiHidden="1" w:unhideWhenUsed="1"/>
-    <w:lsdException w:name="HTML Keyboard" w:semiHidden="1" w:unhideWhenUsed="1"/>
-    <w:lsdException w:name="HTML Preformatted" w:semiHidden="1" w:unhideWhenUsed="1"/>
-    <w:lsdException w:name="HTML Sample" w:semiHidden="1" w:unhideWhenUsed="1"/>
-    <w:lsdException w:name="HTML Typewriter" w:semiHidden="1" w:unhideWhenUsed="1"/>
-    <w:lsdException w:name="HTML Variable" w:semiHidden="1" w:unhideWhenUsed="1"/>
-    <w:lsdException w:name="Normal Table" w:semiHidden="1" w:unhideWhenUsed="1"/>
-    <w:lsdException w:name="annotation subject" w:semiHidden="1" w:unhideWhenUsed="1"/>
-    <w:lsdException w:name="No List" w:semiHidden="1" w:unhideWhenUsed="1"/>
-    <w:lsdException w:name="Outline List 1" w:semiHidden="1" w:unhideWhenUsed="1"/>
-    <w:lsdException w:name="Outline List 2" w:semiHidden="1" w:unhideWhenUsed="1"/>
-    <w:lsdException w:name="Outline List 3" w:semiHidden="1" w:unhideWhenUsed="1"/>
-    <w:lsdException w:name="Table Simple 1" w:semiHidden="1" w:unhideWhenUsed="1"/>
-    <w:lsdException w:name="Table Simple 2" w:semiHidden="1" w:unhideWhenUsed="1"/>
-    <w:lsdException w:name="Table Simple 3" w:semiHidden="1" w:unhideWhenUsed="1"/>
-    <w:lsdException w:name="Table Classic 1" w:semiHidden="1" w:unhideWhenUsed="1"/>
-    <w:lsdException w:name="Table Classic 2" w:semiHidden="1" w:unhideWhenUsed="1"/>
-    <w:lsdException w:name="Table Classic 3" w:semiHidden="1" w:unhideWhenUsed="1"/>
-    <w:lsdException w:name="Table Classic 4" w:semiHidden="1" w:unhideWhenUsed="1"/>
-    <w:lsdException w:name="Table Colorful 1" w:semiHidden="1" w:unhideWhenUsed="1"/>
-    <w:lsdException w:name="Table Colorful 2" w:semiHidden="1" w:unhideWhenUsed="1"/>
-    <w:lsdException w:name="Table Colorful 3" w:semiHidden="1" w:unhideWhenUsed="1"/>
-    <w:lsdException w:name="Table Columns 1" w:semiHidden="1" w:unhideWhenUsed="1"/>
-    <w:lsdException w:name="Table Columns 2" w:semiHidden="1" w:unhideWhenUsed="1"/>
-    <w:lsdException w:name="Table Columns 3" w:semiHidden="1" w:unhideWhenUsed="1"/>
-    <w:lsdException w:name="Table Columns 4" w:semiHidden="1" w:unhideWhenUsed="1"/>
-    <w:lsdException w:name="Table Columns 5" w:semiHidden="1" w:unhideWhenUsed="1"/>
-    <w:lsdException w:name="Table Grid 1" w:semiHidden="1" w:unhideWhenUsed="1"/>
-    <w:lsdException w:name="Table Grid 2" w:semiHidden="1" w:unhideWhenUsed="1"/>
-    <w:lsdException w:name="Table Grid 3" w:semiHidden="1" w:unhideWhenUsed="1"/>
-    <w:lsdException w:name="Table Grid 4" w:semiHidden="1" w:unhideWhenUsed="1"/>
-    <w:lsdException w:name="Table Grid 5" w:semiHidden="1" w:unhideWhenUsed="1"/>
-    <w:lsdException w:name="Table Grid 6" w:semiHidden="1" w:unhideWhenUsed="1"/>
-    <w:lsdException w:name="Table Grid 7" w:semiHidden="1" w:unhideWhenUsed="1"/>
-    <w:lsdException w:name="Table Grid 8" w:semiHidden="1" w:unhideWhenUsed="1"/>
-    <w:lsdException w:name="Table List 1" w:semiHidden="1" w:unhideWhenUsed="1"/>
-    <w:lsdException w:name="Table List 2" w:semiHidden="1" w:unhideWhenUsed="1"/>
-    <w:lsdException w:name="Table List 3" w:semiHidden="1" w:unhideWhenUsed="1"/>
-    <w:lsdException w:name="Table List 4" w:semiHidden="1" w:unhideWhenUsed="1"/>
-    <w:lsdException w:name="Table List 5" w:semiHidden="1" w:unhideWhenUsed="1"/>
-    <w:lsdException w:name="Table List 6" w:semiHidden="1" w:unhideWhenUsed="1"/>
-    <w:lsdException w:name="Table List 7" w:semiHidden="1" w:unhideWhenUsed="1"/>
-    <w:lsdException w:name="Table List 8" w:semiHidden="1" w:unhideWhenUsed="1"/>
-    <w:lsdException w:name="Table 3D effects 1" w:semiHidden="1" w:unhideWhenUsed="1"/>
-    <w:lsdException w:name="Table 3D effects 2" w:semiHidden="1" w:unhideWhenUsed="1"/>
-    <w:lsdException w:name="Table 3D effects 3" w:semiHidden="1" w:unhideWhenUsed="1"/>
-    <w:lsdException w:name="Table Contemporary" w:semiHidden="1" w:unhideWhenUsed="1"/>
-    <w:lsdException w:name="Table Elegant" w:semiHidden="1" w:unhideWhenUsed="1"/>
-    <w:lsdException w:name="Table Professional" w:semiHidden="1" w:unhideWhenUsed="1"/>
-    <w:lsdException w:name="Table Subtle 1" w:semiHidden="1" w:unhideWhenUsed="1"/>
-    <w:lsdException w:name="Table Subtle 2" w:semiHidden="1" w:unhideWhenUsed="1"/>
-    <w:lsdException w:name="Table Web 1" w:semiHidden="1" w:unhideWhenUsed="1"/>
-    <w:lsdException w:name="Table Web 2" w:semiHidden="1" w:unhideWhenUsed="1"/>
-    <w:lsdException w:name="Table Web 3" w:semiHidden="1" w:unhideWhenUsed="1"/>
-    <w:lsdException w:name="Balloon Text" w:semiHidden="1" w:unhideWhenUsed="1"/>
-    <w:lsdException w:name="Table Grid" w:uiPriority="39"/>
-    <w:lsdException w:name="Table Theme" w:semiHidden="1" w:unhideWhenUsed="1"/>
-    <w:lsdException w:name="Placeholder Text" w:semiHidden="1"/>
-    <w:lsdException w:name="No Spacing" w:uiPriority="1" w:qFormat="1"/>
-    <w:lsdException w:name="Light Shading" w:uiPriority="60"/>
-    <w:lsdException w:name="Light List" w:uiPriority="61"/>
-    <w:lsdException w:name="Light Grid" w:uiPriority="62"/>
-    <w:lsdException w:name="Medium Shading 1" w:uiPriority="63"/>
-    <w:lsdException w:name="Medium Shading 2" w:uiPriority="64"/>
-    <w:lsdException w:name="Medium List 1" w:uiPriority="65"/>
-    <w:lsdException w:name="Medium List 2" w:uiPriority="66"/>
-    <w:lsdException w:name="Medium Grid 1" w:uiPriority="67"/>
-    <w:lsdException w:name="Medium Grid 2" w:uiPriority="68"/>
-    <w:lsdException w:name="Medium Grid 3" w:uiPriority="69"/>
-    <w:lsdException w:name="Dark List" w:uiPriority="70"/>
-    <w:lsdException w:name="Colorful Shading" w:uiPriority="71"/>
-    <w:lsdException w:name="Colorful List" w:uiPriority="72"/>
-    <w:lsdException w:name="Colorful Grid" w:uiPriority="73"/>
-    <w:lsdException w:name="Light Shading Accent 1" w:uiPriority="60"/>
-    <w:lsdException w:name="Light List Accent 1" w:uiPriority="61"/>
-    <w:lsdException w:name="Light Grid Accent 1" w:uiPriority="62"/>
-    <w:lsdException w:name="Medium Shading 1 Accent 1" w:uiPriority="63"/>
-    <w:lsdException w:name="Medium Shading 2 Accent 1" w:uiPriority="64"/>
-    <w:lsdException w:name="Medium List 1 Accent 1" w:uiPriority="65"/>
-    <w:lsdException w:name="Revision" w:semiHidden="1"/>
-    <w:lsdException w:name="List Paragraph" w:uiPriority="34" w:qFormat="1"/>
-    <w:lsdException w:name="Quote" w:uiPriority="29" w:qFormat="1"/>
-    <w:lsdException w:name="Intense Quote" w:uiPriority="30" w:qFormat="1"/>
-    <w:lsdException w:name="Medium List 2 Accent 1" w:uiPriority="66"/>
-    <w:lsdException w:name="Medium Grid 1 Accent 1" w:uiPriority="67"/>
-    <w:lsdException w:name="Medium Grid 2 Accent 1" w:uiPriority="68"/>
-    <w:lsdException w:name="Medium Grid 3 Accent 1" w:uiPriority="69"/>
-    <w:lsdException w:name="Dark List Accent 1" w:uiPriority="70"/>
-    <w:lsdException w:name="Colorful Shading Accent 1" w:uiPriority="71"/>
-    <w:lsdException w:name="Colorful List Accent 1" w:uiPriority="72"/>
-    <w:lsdException w:name="Colorful Grid Accent 1" w:uiPriority="73"/>
-    <w:lsdException w:name="Light Shading Accent 2" w:uiPriority="60"/>
-    <w:lsdException w:name="Light List Accent 2" w:uiPriority="61"/>
-    <w:lsdException w:name="Light Grid Accent 2" w:uiPriority="62"/>
-    <w:lsdException w:name="Medium Shading 1 Accent 2" w:uiPriority="63"/>
-    <w:lsdException w:name="Medium Shading 2 Accent 2" w:uiPriority="64"/>
-    <w:lsdException w:name="Medium List 1 Accent 2" w:uiPriority="65"/>
-    <w:lsdException w:name="Medium List 2 Accent 2" w:uiPriority="66"/>
-    <w:lsdException w:name="Medium Grid 1 Accent 2" w:uiPriority="67"/>
-    <w:lsdException w:name="Medium Grid 2 Accent 2" w:uiPriority="68"/>
-    <w:lsdException w:name="Medium Grid 3 Accent 2" w:uiPriority="69"/>
-    <w:lsdException w:name="Dark List Accent 2" w:uiPriority="70"/>
-    <w:lsdException w:name="Colorful Shading Accent 2" w:uiPriority="71"/>
-    <w:lsdException w:name="Colorful List Accent 2" w:uiPriority="72"/>
-    <w:lsdException w:name="Colorful Grid Accent 2" w:uiPriority="73"/>
-    <w:lsdException w:name="Light Shading Accent 3" w:uiPriority="60"/>
-    <w:lsdException w:name="Light List Accent 3" w:uiPriority="61"/>
-    <w:lsdException w:name="Light Grid Accent 3" w:uiPriority="62"/>
-    <w:lsdException w:name="Medium Shading 1 Accent 3" w:uiPriority="63"/>
-    <w:lsdException w:name="Medium Shading 2 Accent 3" w:uiPriority="64"/>
-    <w:lsdException w:name="Medium List 1 Accent 3" w:uiPriority="65"/>
-    <w:lsdException w:name="Medium List 2 Accent 3" w:uiPriority="66"/>
-    <w:lsdException w:name="Medium Grid 1 Accent 3" w:uiPriority="67"/>
-    <w:lsdException w:name="Medium Grid 2 Accent 3" w:uiPriority="68"/>
-    <w:lsdException w:name="Medium Grid 3 Accent 3" w:uiPriority="69"/>
-    <w:lsdException w:name="Dark List Accent 3" w:uiPriority="70"/>
-    <w:lsdException w:name="Colorful Shading Accent 3" w:uiPriority="71"/>
-    <w:lsdException w:name="Colorful List Accent 3" w:uiPriority="72"/>
-    <w:lsdException w:name="Colorful Grid Accent 3" w:uiPriority="73"/>
-    <w:lsdException w:name="Light Shading Accent 4" w:uiPriority="60"/>
-    <w:lsdException w:name="Light List Accent 4" w:uiPriority="61"/>
-    <w:lsdException w:name="Light Grid Accent 4" w:uiPriority="62"/>
-    <w:lsdException w:name="Medium Shading 1 Accent 4" w:uiPriority="63"/>
-    <w:lsdException w:name="Medium Shading 2 Accent 4" w:uiPriority="64"/>
-    <w:lsdException w:name="Medium List 1 Accent 4" w:uiPriority="65"/>
-    <w:lsdException w:name="Medium List 2 Accent 4" w:uiPriority="66"/>
-    <w:lsdException w:name="Medium Grid 1 Accent 4" w:uiPriority="67"/>
-    <w:lsdException w:name="Medium Grid 2 Accent 4" w:uiPriority="68"/>
-    <w:lsdException w:name="Medium Grid 3 Accent 4" w:uiPriority="69"/>
-    <w:lsdException w:name="Dark List Accent 4" w:uiPriority="70"/>
-    <w:lsdException w:name="Colorful Shading Accent 4" w:uiPriority="71"/>
-    <w:lsdException w:name="Colorful List Accent 4" w:uiPriority="72"/>
-    <w:lsdException w:name="Colorful Grid Accent 4" w:uiPriority="73"/>
-    <w:lsdException w:name="Light Shading Accent 5" w:uiPriority="60"/>
-    <w:lsdException w:name="Light List Accent 5" w:uiPriority="61"/>
-    <w:lsdException w:name="Light Grid Accent 5" w:uiPriority="62"/>
-    <w:lsdException w:name="Medium Shading 1 Accent 5" w:uiPriority="63"/>
-    <w:lsdException w:name="Medium Shading 2 Accent 5" w:uiPriority="64"/>
-    <w:lsdException w:name="Medium List 1 Accent 5" w:uiPriority="65"/>
-    <w:lsdException w:name="Medium List 2 Accent 5" w:uiPriority="66"/>
-    <w:lsdException w:name="Medium Grid 1 Accent 5" w:uiPriority="67"/>
-    <w:lsdException w:name="Medium Grid 2 Accent 5" w:uiPriority="68"/>
-    <w:lsdException w:name="Medium Grid 3 Accent 5" w:uiPriority="69"/>
-    <w:lsdException w:name="Dark List Accent 5" w:uiPriority="70"/>
-    <w:lsdException w:name="Colorful Shading Accent 5" w:uiPriority="71"/>
-    <w:lsdException w:name="Colorful List Accent 5" w:uiPriority="72"/>
-    <w:lsdException w:name="Colorful Grid Accent 5" w:uiPriority="73"/>
-    <w:lsdException w:name="Light Shading Accent 6" w:uiPriority="60"/>
-    <w:lsdException w:name="Light List Accent 6" w:uiPriority="61"/>
-    <w:lsdException w:name="Light Grid Accent 6" w:uiPriority="62"/>
-    <w:lsdException w:name="Medium Shading 1 Accent 6" w:uiPriority="63"/>
-    <w:lsdException w:name="Medium Shading 2 Accent 6" w:uiPriority="64"/>
-    <w:lsdException w:name="Medium List 1 Accent 6" w:uiPriority="65"/>
-    <w:lsdException w:name="Medium List 2 Accent 6" w:uiPriority="66"/>
-    <w:lsdException w:name="Medium Grid 1 Accent 6" w:uiPriority="67"/>
-    <w:lsdException w:name="Medium Grid 2 Accent 6" w:uiPriority="68"/>
-    <w:lsdException w:name="Medium Grid 3 Accent 6" w:uiPriority="69"/>
-    <w:lsdException w:name="Dark List Accent 6" w:uiPriority="70"/>
-    <w:lsdException w:name="Colorful Shading Accent 6" w:uiPriority="71"/>
-    <w:lsdException w:name="Colorful List Accent 6" w:uiPriority="72"/>
-    <w:lsdException w:name="Colorful Grid Accent 6" w:uiPriority="73"/>
-    <w:lsdException w:name="Subtle Emphasis" w:uiPriority="19" w:qFormat="1"/>
-    <w:lsdException w:name="Intense Emphasis" w:uiPriority="21" w:qFormat="1"/>
-    <w:lsdException w:name="Subtle Reference" w:uiPriority="31" w:qFormat="1"/>
-    <w:lsdException w:name="Intense Reference" w:uiPriority="32" w:qFormat="1"/>
-    <w:lsdException w:name="Book Title" w:uiPriority="33" w:qFormat="1"/>
-    <w:lsdException w:name="Bibliography" w:semiHidden="1" w:uiPriority="37" w:unhideWhenUsed="1"/>
-    <w:lsdException w:name="TOC Heading" w:semiHidden="1" w:uiPriority="39" w:unhideWhenUsed="1" w:qFormat="1"/>
-    <w:lsdException w:name="Plain Table 1" w:uiPriority="41"/>
-    <w:lsdException w:name="Plain Table 2" w:uiPriority="42"/>
-    <w:lsdException w:name="Plain Table 3" w:uiPriority="43"/>
-    <w:lsdException w:name="Plain Table 4" w:uiPriority="44"/>
-    <w:lsdException w:name="Plain Table 5" w:uiPriority="45"/>
-    <w:lsdException w:name="Grid Table Light" w:uiPriority="40"/>
-    <w:lsdException w:name="Grid Table 1 Light" w:uiPriority="46"/>
-    <w:lsdException w:name="Grid Table 2" w:uiPriority="47"/>
-    <w:lsdException w:name="Grid Table 3" w:uiPriority="48"/>
-    <w:lsdException w:name="Grid Table 4" w:uiPriority="49"/>
-    <w:lsdException w:name="Grid Table 5 Dark" w:uiPriority="50"/>
-    <w:lsdException w:name="Grid Table 6 Colorful" w:uiPriority="51"/>
-    <w:lsdException w:name="Grid Table 7 Colorful" w:uiPriority="52"/>
-    <w:lsdException w:name="Grid Table 1 Light Accent 1" w:uiPriority="46"/>
-    <w:lsdException w:name="Grid Table 2 Accent 1" w:uiPriority="47"/>
-    <w:lsdException w:name="Grid Table 3 Accent 1" w:uiPriority="48"/>
-    <w:lsdException w:name="Grid Table 4 Accent 1" w:uiPriority="49"/>
-    <w:lsdException w:name="Grid Table 5 Dark Accent 1" w:uiPriority="50"/>
-    <w:lsdException w:name="Grid Table 6 Colorful Accent 1" w:uiPriority="51"/>
-    <w:lsdException w:name="Grid Table 7 Colorful Accent 1" w:uiPriority="52"/>
-    <w:lsdException w:name="Grid Table 1 Light Accent 2" w:uiPriority="46"/>
-    <w:lsdException w:name="Grid Table 2 Accent 2" w:uiPriority="47"/>
-    <w:lsdException w:name="Grid Table 3 Accent 2" w:uiPriority="48"/>
-    <w:lsdException w:name="Grid Table 4 Accent 2" w:uiPriority="49"/>
-    <w:lsdException w:name="Grid Table 5 Dark Accent 2" w:uiPriority="50"/>
-    <w:lsdException w:name="Grid Table 6 Colorful Accent 2" w:uiPriority="51"/>
-    <w:lsdException w:name="Grid Table 7 Colorful Accent 2" w:uiPriority="52"/>
-    <w:lsdException w:name="Grid Table 1 Light Accent 3" w:uiPriority="46"/>
-    <w:lsdException w:name="Grid Table 2 Accent 3" w:uiPriority="47"/>
-    <w:lsdException w:name="Grid Table 3 Accent 3" w:uiPriority="48"/>
-    <w:lsdException w:name="Grid Table 4 Accent 3" w:uiPriority="49"/>
-    <w:lsdException w:name="Grid Table 5 Dark Accent 3" w:uiPriority="50"/>
-    <w:lsdException w:name="Grid Table 6 Colorful Accent 3" w:uiPriority="51"/>
-    <w:lsdException w:name="Grid Table 7 Colorful Accent 3" w:uiPriority="52"/>
-    <w:lsdException w:name="Grid Table 1 Light Accent 4" w:uiPriority="46"/>
-    <w:lsdException w:name="Grid Table 2 Accent 4" w:uiPriority="47"/>
-    <w:lsdException w:name="Grid Table 3 Accent 4" w:uiPriority="48"/>
-    <w:lsdException w:name="Grid Table 4 Accent 4" w:uiPriority="49"/>
-    <w:lsdException w:name="Grid Table 5 Dark Accent 4" w:uiPriority="50"/>
-    <w:lsdException w:name="Grid Table 6 Colorful Accent 4" w:uiPriority="51"/>
-    <w:lsdException w:name="Grid Table 7 Colorful Accent 4" w:uiPriority="52"/>
-    <w:lsdException w:name="Grid Table 1 Light Accent 5" w:uiPriority="46"/>
-    <w:lsdException w:name="Grid Table 2 Accent 5" w:uiPriority="47"/>
-    <w:lsdException w:name="Grid Table 3 Accent 5" w:uiPriority="48"/>
-    <w:lsdException w:name="Grid Table 4 Accent 5" w:uiPriority="49"/>
-    <w:lsdException w:name="Grid Table 5 Dark Accent 5" w:uiPriority="50"/>
-    <w:lsdException w:name="Grid Table 6 Colorful Accent 5" w:uiPriority="51"/>
-    <w:lsdException w:name="Grid Table 7 Colorful Accent 5" w:uiPriority="52"/>
-    <w:lsdException w:name="Grid Table 1 Light Accent 6" w:uiPriority="46"/>
-    <w:lsdException w:name="Grid Table 2 Accent 6" w:uiPriority="47"/>
-    <w:lsdException w:name="Grid Table 3 Accent 6" w:uiPriority="48"/>
-    <w:lsdException w:name="Grid Table 4 Accent 6" w:uiPriority="49"/>
-    <w:lsdException w:name="Grid Table 5 Dark Accent 6" w:uiPriority="50"/>
-    <w:lsdException w:name="Grid Table 6 Colorful Accent 6" w:uiPriority="51"/>
-    <w:lsdException w:name="Grid Table 7 Colorful Accent 6" w:uiPriority="52"/>
-    <w:lsdException w:name="List Table 1 Light" w:uiPriority="46"/>
-    <w:lsdException w:name="List Table 2" w:uiPriority="47"/>
-    <w:lsdException w:name="List Table 3" w:uiPriority="48"/>
-    <w:lsdException w:name="List Table 4" w:uiPriority="49"/>
-    <w:lsdException w:name="List Table 5 Dark" w:uiPriority="50"/>
-    <w:lsdException w:name="List Table 6 Colorful" w:uiPriority="51"/>
-    <w:lsdException w:name="List Table 7 Colorful" w:uiPriority="52"/>
-    <w:lsdException w:name="List Table 1 Light Accent 1" w:uiPriority="46"/>
-    <w:lsdException w:name="List Table 2 Accent 1" w:uiPriority="47"/>
-    <w:lsdException w:name="List Table 3 Accent 1" w:uiPriority="48"/>
-    <w:lsdException w:name="List Table 4 Accent 1" w:uiPriority="49"/>
-    <w:lsdException w:name="List Table 5 Dark Accent 1" w:uiPriority="50"/>
-    <w:lsdException w:name="List Table 6 Colorful Accent 1" w:uiPriority="51"/>
-    <w:lsdException w:name="List Table 7 Colorful Accent 1" w:uiPriority="52"/>
-    <w:lsdException w:name="List Table 1 Light Accent 2" w:uiPriority="46"/>
-    <w:lsdException w:name="List Table 2 Accent 2" w:uiPriority="47"/>
-    <w:lsdException w:name="List Table 3 Accent 2" w:uiPriority="48"/>
-    <w:lsdException w:name="List Table 4 Accent 2" w:uiPriority="49"/>
-    <w:lsdException w:name="List Table 5 Dark Accent 2" w:uiPriority="50"/>
-    <w:lsdException w:name="List Table 6 Colorful Accent 2" w:uiPriority="51"/>
-    <w:lsdException w:name="List Table 7 Colorful Accent 2" w:uiPriority="52"/>
-    <w:lsdException w:name="List Table 1 Light Accent 3" w:uiPriority="46"/>
-    <w:lsdException w:name="List Table 2 Accent 3" w:uiPriority="47"/>
-    <w:lsdException w:name="List Table 3 Accent 3" w:uiPriority="48"/>
-    <w:lsdException w:name="List Table 4 Accent 3" w:uiPriority="49"/>
-    <w:lsdException w:name="List Table 5 Dark Accent 3" w:uiPriority="50"/>
-    <w:lsdException w:name="List Table 6 Colorful Accent 3" w:uiPriority="51"/>
-    <w:lsdException w:name="List Table 7 Colorful Accent 3" w:uiPriority="52"/>
-    <w:lsdException w:name="List Table 1 Light Accent 4" w:uiPriority="46"/>
-    <w:lsdException w:name="List Table 2 Accent 4" w:uiPriority="47"/>
-    <w:lsdException w:name="List Table 3 Accent 4" w:uiPriority="48"/>
-    <w:lsdException w:name="List Table 4 Accent 4" w:uiPriority="49"/>
-    <w:lsdException w:name="List Table 5 Dark Accent 4" w:uiPriority="50"/>
-    <w:lsdException w:name="List Table 6 Colorful Accent 4" w:uiPriority="51"/>
-    <w:lsdException w:name="List Table 7 Colorful Accent 4" w:uiPriority="52"/>
-    <w:lsdException w:name="List Table 1 Light Accent 5" w:uiPriority="46"/>
-    <w:lsdException w:name="List Table 2 Accent 5" w:uiPriority="47"/>
-    <w:lsdException w:name="List Table 3 Accent 5" w:uiPriority="48"/>
-    <w:lsdException w:name="List Table 4 Accent 5" w:uiPriority="49"/>
-    <w:lsdException w:name="List Table 5 Dark Accent 5" w:uiPriority="50"/>
-    <w:lsdException w:name="List Table 6 Colorful Accent 5" w:uiPriority="51"/>
-    <w:lsdException w:name="List Table 7 Colorful Accent 5" w:uiPriority="52"/>
-    <w:lsdException w:name="List Table 1 Light Accent 6" w:uiPriority="46"/>
-    <w:lsdException w:name="List Table 2 Accent 6" w:uiPriority="47"/>
-    <w:lsdException w:name="List Table 3 Accent 6" w:uiPriority="48"/>
-    <w:lsdException w:name="List Table 4 Accent 6" w:uiPriority="49"/>
-    <w:lsdException w:name="List Table 5 Dark Accent 6" w:uiPriority="50"/>
-    <w:lsdException w:name="List Table 6 Colorful Accent 6" w:uiPriority="51"/>
-    <w:lsdException w:name="List Table 7 Colorful Accent 6" w:uiPriority="52"/>
-  </w:latentStyles>
-  <w:style w:type="paragraph" w:default="1" w:styleId="a">
-    <w:name w:val="Normal"/>
-    <w:qFormat/>
-  </w:style>
-  <w:style w:type="character" w:default="1" w:styleId="a0">
-    <w:name w:val="Default Paragraph Font"/>
-    <w:uiPriority w:val="1"/>
-    <w:semiHidden/>
-    <w:unhideWhenUsed/>
-  </w:style>
-  <w:style w:type="table" w:default="1" w:styleId="a1">
-    <w:name w:val="Normal Table"/>
-    <w:uiPriority w:val="99"/>
-    <w:semiHidden/>
-    <w:unhideWhenUsed/>
-    <w:tblPr>
-      <w:tblInd w:w="0" w:type="dxa"/>
-      <w:tblCellMar>
-        <w:top w:w="0" w:type="dxa"/>
-        <w:left w:w="108" w:type="dxa"/>
-        <w:bottom w:w="0" w:type="dxa"/>
-        <w:right w:w="108" w:type="dxa"/>
-      </w:tblCellMar>
-    </w:tblPr>
-  </w:style>
-  <w:style w:type="numbering" w:default="1" w:styleId="a2">
-    <w:name w:val="No List"/>
-    <w:uiPriority w:val="99"/>
-    <w:semiHidden/>
-    <w:unhideWhenUsed/>
-  </w:style>
-  <w:style w:type="paragraph" w:customStyle="1" w:styleId="29F6E75610164A6F9DFD0085EFF56F47">
-    <w:name w:val="29F6E75610164A6F9DFD0085EFF56F47"/>
-    <w:rsid w:val="007F5CAD"/>
-  </w:style>
-  <w:style w:type="paragraph" w:customStyle="1" w:styleId="FE894C96403143AB955C38C6E06D7AB6">
-    <w:name w:val="FE894C96403143AB955C38C6E06D7AB6"/>
-    <w:rsid w:val="007F5CAD"/>
-  </w:style>
-</w:styles>
-</file>
-
-<file path=word/glossary/webSettings.xml><?xml version="1.0" encoding="utf-8"?>
-<w:webSettings xmlns:mc="http://schemas.openxmlformats.org/markup-compatibility/2006" xmlns:r="http://schemas.openxmlformats.org/officeDocument/2006/relationships" xmlns:w="http://schemas.openxmlformats.org/wordprocessingml/2006/main" xmlns:w14="http://schemas.microsoft.com/office/word/2010/wordml" xmlns:w15="http://schemas.microsoft.com/office/word/2012/wordml" mc:Ignorable="w14 w15">
-  <w:optimizeForBrowser/>
-  <w:allowPNG/>
-</w:webSettings>
-</file>
-
 <file path=word/theme/theme1.xml><?xml version="1.0" encoding="utf-8"?>
 <a:theme xmlns:a="http://schemas.openxmlformats.org/drawingml/2006/main" name="Тема Office">
   <a:themeElements>
@@ -13408,7 +13126,7 @@
 </file>
 
 <file path=customXml/itemProps2.xml><?xml version="1.0" encoding="utf-8"?>
-<ds:datastoreItem xmlns:ds="http://schemas.openxmlformats.org/officeDocument/2006/customXml" ds:itemID="{8727B72C-B34E-4DAF-997B-462FA1C84D9F}">
+<ds:datastoreItem xmlns:ds="http://schemas.openxmlformats.org/officeDocument/2006/customXml" ds:itemID="{B7CC452D-A4A5-4FFB-9941-89CB5081E6C3}">
   <ds:schemaRefs>
     <ds:schemaRef ds:uri="http://schemas.openxmlformats.org/officeDocument/2006/bibliography"/>
   </ds:schemaRefs>

</xml_diff>